<commit_message>
Done - QLearning with Eligibilty Traces
</commit_message>
<xml_diff>
--- a/src/projects/gym_skeletons/project_report.docx
+++ b/src/projects/gym_skeletons/project_report.docx
@@ -20,9 +20,19 @@
             <w:tcW w:w="1131" w:type="dxa"/>
           </w:tcPr>
           <w:p>
-            <w:r>
-              <w:t>Tile name</w:t>
-            </w:r>
+            <w:proofErr w:type="spellStart"/>
+            <w:r>
+              <w:t>Tile</w:t>
+            </w:r>
+            <w:proofErr w:type="spellEnd"/>
+            <w:r>
+              <w:t xml:space="preserve"> </w:t>
+            </w:r>
+            <w:proofErr w:type="spellStart"/>
+            <w:r>
+              <w:t>name</w:t>
+            </w:r>
+            <w:proofErr w:type="spellEnd"/>
           </w:p>
         </w:tc>
         <w:tc>
@@ -48,8 +58,13 @@
             <w:tcW w:w="6799" w:type="dxa"/>
           </w:tcPr>
           <w:p>
-            <w:r>
-              <w:t>Tile description</w:t>
+            <w:proofErr w:type="spellStart"/>
+            <w:r>
+              <w:t>Tile</w:t>
+            </w:r>
+            <w:proofErr w:type="spellEnd"/>
+            <w:r>
+              <w:t xml:space="preserve"> description</w:t>
             </w:r>
           </w:p>
         </w:tc>
@@ -135,7 +150,25 @@
           <w:tcPr>
             <w:tcW w:w="6799" w:type="dxa"/>
           </w:tcPr>
-          <w:p/>
+          <w:p>
+            <w:pPr>
+              <w:rPr>
+                <w:lang w:val="en-US"/>
+              </w:rPr>
+            </w:pPr>
+            <w:r>
+              <w:rPr>
+                <w:lang w:val="en-US"/>
+              </w:rPr>
+              <w:t>Position of the lunar r</w:t>
+            </w:r>
+            <w:r>
+              <w:rPr>
+                <w:lang w:val="en-US"/>
+              </w:rPr>
+              <w:t>over</w:t>
+            </w:r>
+          </w:p>
         </w:tc>
       </w:tr>
       <w:tr>
@@ -213,7 +246,25 @@
           <w:tcPr>
             <w:tcW w:w="6799" w:type="dxa"/>
           </w:tcPr>
-          <w:p/>
+          <w:p>
+            <w:pPr>
+              <w:rPr>
+                <w:lang w:val="en-US"/>
+              </w:rPr>
+            </w:pPr>
+            <w:r>
+              <w:rPr>
+                <w:lang w:val="en-US"/>
+              </w:rPr>
+              <w:t>Get a big positive r</w:t>
+            </w:r>
+            <w:r>
+              <w:rPr>
+                <w:lang w:val="en-US"/>
+              </w:rPr>
+              <w:t>eward (+100). It ends the episode</w:t>
+            </w:r>
+          </w:p>
         </w:tc>
       </w:tr>
       <w:tr>
@@ -291,7 +342,25 @@
           <w:tcPr>
             <w:tcW w:w="6799" w:type="dxa"/>
           </w:tcPr>
-          <w:p/>
+          <w:p>
+            <w:pPr>
+              <w:rPr>
+                <w:lang w:val="en-US"/>
+              </w:rPr>
+            </w:pPr>
+            <w:r>
+              <w:rPr>
+                <w:lang w:val="en-US"/>
+              </w:rPr>
+              <w:t>Move to the next t</w:t>
+            </w:r>
+            <w:r>
+              <w:rPr>
+                <w:lang w:val="en-US"/>
+              </w:rPr>
+              <w:t>ile according to the action</w:t>
+            </w:r>
+          </w:p>
         </w:tc>
       </w:tr>
       <w:tr>
@@ -300,9 +369,11 @@
             <w:tcW w:w="1131" w:type="dxa"/>
           </w:tcPr>
           <w:p>
+            <w:proofErr w:type="spellStart"/>
             <w:r>
               <w:t>Frail</w:t>
             </w:r>
+            <w:proofErr w:type="spellEnd"/>
           </w:p>
         </w:tc>
         <w:tc>
@@ -369,7 +440,25 @@
           <w:tcPr>
             <w:tcW w:w="6799" w:type="dxa"/>
           </w:tcPr>
-          <w:p/>
+          <w:p>
+            <w:pPr>
+              <w:rPr>
+                <w:lang w:val="en-US"/>
+              </w:rPr>
+            </w:pPr>
+            <w:r>
+              <w:rPr>
+                <w:lang w:val="en-US"/>
+              </w:rPr>
+              <w:t>50% chance to fall and g</w:t>
+            </w:r>
+            <w:r>
+              <w:rPr>
+                <w:lang w:val="en-US"/>
+              </w:rPr>
+              <w:t>et a big negative reward (-100). It ends the episode.</w:t>
+            </w:r>
+          </w:p>
         </w:tc>
       </w:tr>
       <w:tr>
@@ -447,7 +536,25 @@
           <w:tcPr>
             <w:tcW w:w="6799" w:type="dxa"/>
           </w:tcPr>
-          <w:p/>
+          <w:p>
+            <w:pPr>
+              <w:rPr>
+                <w:lang w:val="en-US"/>
+              </w:rPr>
+            </w:pPr>
+            <w:r>
+              <w:rPr>
+                <w:lang w:val="en-US"/>
+              </w:rPr>
+              <w:t xml:space="preserve">If </w:t>
+            </w:r>
+            <w:r>
+              <w:rPr>
+                <w:lang w:val="en-US"/>
+              </w:rPr>
+              <w:t>it has an absolute speed greater than 0, it has 50% chance to slip one tile too far</w:t>
+            </w:r>
+          </w:p>
         </w:tc>
       </w:tr>
       <w:tr>
@@ -456,9 +563,11 @@
             <w:tcW w:w="1131" w:type="dxa"/>
           </w:tcPr>
           <w:p>
+            <w:proofErr w:type="spellStart"/>
             <w:r>
               <w:t>Crater</w:t>
             </w:r>
+            <w:proofErr w:type="spellEnd"/>
           </w:p>
         </w:tc>
         <w:tc>
@@ -525,11 +634,29 @@
           <w:tcPr>
             <w:tcW w:w="6799" w:type="dxa"/>
           </w:tcPr>
-          <w:p/>
+          <w:p>
+            <w:pPr>
+              <w:rPr>
+                <w:lang w:val="en-US"/>
+              </w:rPr>
+            </w:pPr>
+            <w:r>
+              <w:rPr>
+                <w:lang w:val="en-US"/>
+              </w:rPr>
+              <w:t>If a move is made on this tile, the direction is ignored and selected randomly</w:t>
+            </w:r>
+          </w:p>
         </w:tc>
       </w:tr>
     </w:tbl>
-    <w:p/>
+    <w:p>
+      <w:pPr>
+        <w:rPr>
+          <w:lang w:val="en-US"/>
+        </w:rPr>
+      </w:pPr>
+    </w:p>
     <w:tbl>
       <w:tblPr>
         <w:tblStyle w:val="Grilledutableau"/>
@@ -546,9 +673,11 @@
             <w:tcW w:w="4531" w:type="dxa"/>
           </w:tcPr>
           <w:p>
+            <w:proofErr w:type="spellStart"/>
             <w:r>
               <w:t>Problems</w:t>
             </w:r>
+            <w:proofErr w:type="spellEnd"/>
           </w:p>
         </w:tc>
         <w:tc>
@@ -617,6 +746,12 @@
                 <w:lang w:val="en-US"/>
               </w:rPr>
             </w:pPr>
+            <w:r>
+              <w:rPr>
+                <w:lang w:val="en-US"/>
+              </w:rPr>
+              <w:t>Eligibility traces</w:t>
+            </w:r>
           </w:p>
         </w:tc>
         <w:tc>
@@ -629,10 +764,98 @@
                 <w:lang w:val="en-US"/>
               </w:rPr>
             </w:pPr>
+            <w:r>
+              <w:rPr>
+                <w:lang w:val="en-US"/>
+              </w:rPr>
+              <w:t>Reset of the eligibility matrix</w:t>
+            </w:r>
+          </w:p>
+        </w:tc>
+      </w:tr>
+      <w:tr>
+        <w:tc>
+          <w:tcPr>
+            <w:tcW w:w="4531" w:type="dxa"/>
+          </w:tcPr>
+          <w:p>
+            <w:pPr>
+              <w:rPr>
+                <w:lang w:val="en-US"/>
+              </w:rPr>
+            </w:pPr>
+            <w:proofErr w:type="spellStart"/>
+            <w:r>
+              <w:rPr>
+                <w:lang w:val="en-US"/>
+              </w:rPr>
+              <w:t>Eligibilty</w:t>
+            </w:r>
+            <w:proofErr w:type="spellEnd"/>
+            <w:r>
+              <w:rPr>
+                <w:lang w:val="en-US"/>
+              </w:rPr>
+              <w:t xml:space="preserve"> traces</w:t>
+            </w:r>
+          </w:p>
+        </w:tc>
+        <w:tc>
+          <w:tcPr>
+            <w:tcW w:w="4531" w:type="dxa"/>
+          </w:tcPr>
+          <w:p>
+            <w:pPr>
+              <w:rPr>
+                <w:lang w:val="en-US"/>
+              </w:rPr>
+            </w:pPr>
+            <w:r>
+              <w:rPr>
+                <w:lang w:val="en-US"/>
+              </w:rPr>
+              <w:t>Balance between discount factor and lambda</w:t>
+            </w:r>
+            <w:r>
+              <w:rPr>
+                <w:lang w:val="en-US"/>
+              </w:rPr>
+              <w:t xml:space="preserve"> (if lambda is large (</w:t>
+            </w:r>
+            <w:proofErr w:type="spellStart"/>
+            <w:proofErr w:type="gramStart"/>
+            <w:r>
+              <w:rPr>
+                <w:lang w:val="en-US"/>
+              </w:rPr>
+              <w:t>p.ex</w:t>
+            </w:r>
+            <w:proofErr w:type="spellEnd"/>
+            <w:proofErr w:type="gramEnd"/>
+            <w:r>
+              <w:rPr>
+                <w:lang w:val="en-US"/>
+              </w:rPr>
+              <w:t xml:space="preserve"> 0.9), gamma should be small (p. ex. 0.3)</w:t>
+            </w:r>
           </w:p>
         </w:tc>
       </w:tr>
     </w:tbl>
+    <w:p>
+      <w:pPr>
+        <w:rPr>
+          <w:lang w:val="en-US"/>
+        </w:rPr>
+      </w:pPr>
+    </w:p>
+    <w:p>
+      <w:pPr>
+        <w:rPr>
+          <w:lang w:val="en-US"/>
+        </w:rPr>
+      </w:pPr>
+    </w:p>
     <w:p>
       <w:pPr>
         <w:rPr>

</xml_diff>